<commit_message>
feat: Implement teacher payment management with document generation and add expediente management.
</commit_message>
<xml_diff>
--- a/backend/storage/templates/Resolución Aceptacion DocExt 2024.docx
+++ b/backend/storage/templates/Resolución Aceptacion DocExt 2024.docx
@@ -31,6 +31,15 @@
         <w:rPr>
           <w:rFonts w:ascii="Arial Narrow" w:hAnsi="Arial Narrow"/>
           <w:b/>
+          <w:sz w:val="22"/>
+          <w:szCs w:val="22"/>
+        </w:rPr>
+        <w:t xml:space="preserve">N° </w:t>
+      </w:r>
+      <w:r>
+        <w:rPr>
+          <w:rFonts w:ascii="Arial Narrow" w:hAnsi="Arial Narrow"/>
+          <w:b/>
           <w:noProof/>
           <w:sz w:val="22"/>
           <w:szCs w:val="22"/>
@@ -65,7 +74,27 @@
           <w:sz w:val="22"/>
           <w:szCs w:val="22"/>
         </w:rPr>
-        <w:t>${RESOLUCION}</w:t>
+        <w:t>${RESOLUCION</w:t>
+      </w:r>
+      <w:r>
+        <w:rPr>
+          <w:rFonts w:ascii="Arial Narrow" w:hAnsi="Arial Narrow"/>
+          <w:b/>
+          <w:noProof/>
+          <w:sz w:val="22"/>
+          <w:szCs w:val="22"/>
+        </w:rPr>
+        <w:t>_APROBACION</w:t>
+      </w:r>
+      <w:r>
+        <w:rPr>
+          <w:rFonts w:ascii="Arial Narrow" w:hAnsi="Arial Narrow"/>
+          <w:b/>
+          <w:noProof/>
+          <w:sz w:val="22"/>
+          <w:szCs w:val="22"/>
+        </w:rPr>
+        <w:t>}</w:t>
       </w:r>
       <w:r>
         <w:rPr>
@@ -131,7 +160,25 @@
           <w:sz w:val="22"/>
           <w:szCs w:val="22"/>
         </w:rPr>
-        <w:t>${FECHA_DE_RESOLUCION}</w:t>
+        <w:t>${FECHA_DE_RESOLUCION</w:t>
+      </w:r>
+      <w:r>
+        <w:rPr>
+          <w:rFonts w:ascii="Arial Narrow" w:hAnsi="Arial Narrow"/>
+          <w:noProof/>
+          <w:sz w:val="22"/>
+          <w:szCs w:val="22"/>
+        </w:rPr>
+        <w:t>_APROBACION</w:t>
+      </w:r>
+      <w:r>
+        <w:rPr>
+          <w:rFonts w:ascii="Arial Narrow" w:hAnsi="Arial Narrow"/>
+          <w:noProof/>
+          <w:sz w:val="22"/>
+          <w:szCs w:val="22"/>
+        </w:rPr>
+        <w:t>}</w:t>
       </w:r>
       <w:r>
         <w:rPr>
@@ -204,6 +251,14 @@
           <w:szCs w:val="22"/>
         </w:rPr>
         <w:t xml:space="preserve">expediente </w:t>
+      </w:r>
+      <w:r>
+        <w:rPr>
+          <w:rFonts w:ascii="Arial Narrow" w:hAnsi="Arial Narrow"/>
+          <w:sz w:val="22"/>
+          <w:szCs w:val="22"/>
+        </w:rPr>
+        <w:t xml:space="preserve">N° </w:t>
       </w:r>
       <w:r>
         <w:rPr>
@@ -494,6 +549,16 @@
         </w:rPr>
         <w:t xml:space="preserve">Oficio </w:t>
       </w:r>
+      <w:r>
+        <w:rPr>
+          <w:rFonts w:ascii="Arial Narrow" w:hAnsi="Arial Narrow"/>
+          <w:sz w:val="22"/>
+          <w:szCs w:val="22"/>
+        </w:rPr>
+        <w:t xml:space="preserve">N° </w:t>
+      </w:r>
+      <w:bookmarkStart w:id="0" w:name="_GoBack"/>
+      <w:bookmarkEnd w:id="0"/>
       <w:r>
         <w:rPr>
           <w:rFonts w:ascii="Arial Narrow" w:hAnsi="Arial Narrow"/>
@@ -2271,8 +2336,6 @@
         </w:rPr>
         <w:t>Secretaria EPG</w:t>
       </w:r>
-      <w:bookmarkStart w:id="0" w:name="_GoBack"/>
-      <w:bookmarkEnd w:id="0"/>
     </w:p>
     <w:sectPr>
       <w:headerReference w:type="default" r:id="rId8"/>
@@ -2884,7 +2947,7 @@
             </wp:anchor>
           </w:drawing>
         </mc:Choice>
-        <mc:Fallback xmlns:w16sdtdh="http://schemas.microsoft.com/office/word/2020/wordml/sdtdatahash" xmlns:w16="http://schemas.microsoft.com/office/word/2018/wordml" xmlns:w16cid="http://schemas.microsoft.com/office/word/2016/wordml/cid" xmlns:w16cex="http://schemas.microsoft.com/office/word/2018/wordml/cex" xmlns:am3d="http://schemas.microsoft.com/office/drawing/2017/model3d" xmlns:aink="http://schemas.microsoft.com/office/drawing/2016/ink" xmlns:cx8="http://schemas.microsoft.com/office/drawing/2016/5/14/chartex" xmlns:cx7="http://schemas.microsoft.com/office/drawing/2016/5/13/chartex" xmlns:cx6="http://schemas.microsoft.com/office/drawing/2016/5/12/chartex" xmlns:cx5="http://schemas.microsoft.com/office/drawing/2016/5/11/chartex" xmlns:cx4="http://schemas.microsoft.com/office/drawing/2016/5/10/chartex" xmlns:cx3="http://schemas.microsoft.com/office/drawing/2016/5/9/chartex" xmlns:cx2="http://schemas.microsoft.com/office/drawing/2015/10/21/chartex" xmlns:cx1="http://schemas.microsoft.com/office/drawing/2015/9/8/chartex">
+        <mc:Fallback xmlns:cx1="http://schemas.microsoft.com/office/drawing/2015/9/8/chartex" xmlns:cx2="http://schemas.microsoft.com/office/drawing/2015/10/21/chartex" xmlns:cx3="http://schemas.microsoft.com/office/drawing/2016/5/9/chartex" xmlns:cx4="http://schemas.microsoft.com/office/drawing/2016/5/10/chartex" xmlns:cx5="http://schemas.microsoft.com/office/drawing/2016/5/11/chartex" xmlns:cx6="http://schemas.microsoft.com/office/drawing/2016/5/12/chartex" xmlns:cx7="http://schemas.microsoft.com/office/drawing/2016/5/13/chartex" xmlns:cx8="http://schemas.microsoft.com/office/drawing/2016/5/14/chartex" xmlns:aink="http://schemas.microsoft.com/office/drawing/2016/ink" xmlns:am3d="http://schemas.microsoft.com/office/drawing/2017/model3d" xmlns:w16cex="http://schemas.microsoft.com/office/word/2018/wordml/cex" xmlns:w16cid="http://schemas.microsoft.com/office/word/2016/wordml/cid" xmlns:w16="http://schemas.microsoft.com/office/word/2018/wordml" xmlns:w16sdtdh="http://schemas.microsoft.com/office/word/2020/wordml/sdtdatahash">
           <w:pict>
             <v:line w14:anchorId="5C03E64E" id="Conector recto 13" o:spid="_x0000_s1026" style="position:absolute;flip:y;z-index:251663360;visibility:visible;mso-wrap-style:square;mso-width-percent:0;mso-height-percent:0;mso-wrap-distance-left:9pt;mso-wrap-distance-top:0;mso-wrap-distance-right:9pt;mso-wrap-distance-bottom:0;mso-position-horizontal:center;mso-position-horizontal-relative:page;mso-position-vertical:absolute;mso-position-vertical-relative:text;mso-width-percent:0;mso-height-percent:0;mso-width-relative:margin;mso-height-relative:margin" from="0,12.6pt" to="474pt,12.6pt" o:gfxdata="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" strokecolor="black [3200]" strokeweight=".5pt">
               <v:stroke joinstyle="miter"/>
@@ -3387,7 +3450,7 @@
             </wp:anchor>
           </w:drawing>
         </mc:Choice>
-        <mc:Fallback xmlns:w16sdtdh="http://schemas.microsoft.com/office/word/2020/wordml/sdtdatahash" xmlns:w16="http://schemas.microsoft.com/office/word/2018/wordml" xmlns:w16cid="http://schemas.microsoft.com/office/word/2016/wordml/cid" xmlns:w16cex="http://schemas.microsoft.com/office/word/2018/wordml/cex" xmlns:am3d="http://schemas.microsoft.com/office/drawing/2017/model3d" xmlns:aink="http://schemas.microsoft.com/office/drawing/2016/ink" xmlns:cx8="http://schemas.microsoft.com/office/drawing/2016/5/14/chartex" xmlns:cx7="http://schemas.microsoft.com/office/drawing/2016/5/13/chartex" xmlns:cx6="http://schemas.microsoft.com/office/drawing/2016/5/12/chartex" xmlns:cx5="http://schemas.microsoft.com/office/drawing/2016/5/11/chartex" xmlns:cx4="http://schemas.microsoft.com/office/drawing/2016/5/10/chartex" xmlns:cx3="http://schemas.microsoft.com/office/drawing/2016/5/9/chartex" xmlns:cx2="http://schemas.microsoft.com/office/drawing/2015/10/21/chartex" xmlns:cx1="http://schemas.microsoft.com/office/drawing/2015/9/8/chartex">
+        <mc:Fallback xmlns:cx1="http://schemas.microsoft.com/office/drawing/2015/9/8/chartex" xmlns:cx2="http://schemas.microsoft.com/office/drawing/2015/10/21/chartex" xmlns:cx3="http://schemas.microsoft.com/office/drawing/2016/5/9/chartex" xmlns:cx4="http://schemas.microsoft.com/office/drawing/2016/5/10/chartex" xmlns:cx5="http://schemas.microsoft.com/office/drawing/2016/5/11/chartex" xmlns:cx6="http://schemas.microsoft.com/office/drawing/2016/5/12/chartex" xmlns:cx7="http://schemas.microsoft.com/office/drawing/2016/5/13/chartex" xmlns:cx8="http://schemas.microsoft.com/office/drawing/2016/5/14/chartex" xmlns:aink="http://schemas.microsoft.com/office/drawing/2016/ink" xmlns:am3d="http://schemas.microsoft.com/office/drawing/2017/model3d" xmlns:w16cex="http://schemas.microsoft.com/office/word/2018/wordml/cex" xmlns:w16cid="http://schemas.microsoft.com/office/word/2016/wordml/cid" xmlns:w16="http://schemas.microsoft.com/office/word/2018/wordml" xmlns:w16sdtdh="http://schemas.microsoft.com/office/word/2020/wordml/sdtdatahash">
           <w:pict>
             <v:shapetype w14:anchorId="2F55EF5D" id="_x0000_t32" coordsize="21600,21600" o:spt="32" o:oned="t" path="m,l21600,21600e" filled="f">
               <v:path arrowok="t" fillok="f" o:connecttype="none"/>
@@ -4439,7 +4502,7 @@
 </file>
 
 <file path=customXml/itemProps1.xml><?xml version="1.0" encoding="utf-8"?>
-<ds:datastoreItem xmlns:ds="http://schemas.openxmlformats.org/officeDocument/2006/customXml" ds:itemID="{C258B305-8927-42F2-9789-2D32AF8AD7E6}">
+<ds:datastoreItem xmlns:ds="http://schemas.openxmlformats.org/officeDocument/2006/customXml" ds:itemID="{E3293BD0-1B33-4970-802A-73514C8CD8FB}">
   <ds:schemaRefs>
     <ds:schemaRef ds:uri="http://schemas.openxmlformats.org/officeDocument/2006/bibliography"/>
   </ds:schemaRefs>

</xml_diff>